<commit_message>
segunda subida de fichero
</commit_message>
<xml_diff>
--- a/prueba.docx
+++ b/prueba.docx
@@ -4,7 +4,7 @@
   <w:body>
     <w:p>
       <w:r>
-        <w:t>Prueba de documento JOM</w:t>
+        <w:t>Segunda prueba de documento</w:t>
       </w:r>
       <w:bookmarkStart w:id="0" w:name="_GoBack"/>
       <w:bookmarkEnd w:id="0"/>
@@ -142,6 +142,7 @@
     <w:lsdException w:name="HTML Sample" w:semiHidden="1" w:unhideWhenUsed="1"/>
     <w:lsdException w:name="HTML Typewriter" w:semiHidden="1" w:unhideWhenUsed="1"/>
     <w:lsdException w:name="HTML Variable" w:semiHidden="1" w:unhideWhenUsed="1"/>
+    <w:lsdException w:name="Normal Table" w:semiHidden="1" w:unhideWhenUsed="1"/>
     <w:lsdException w:name="annotation subject" w:semiHidden="1" w:unhideWhenUsed="1"/>
     <w:lsdException w:name="No List" w:semiHidden="1" w:unhideWhenUsed="1"/>
     <w:lsdException w:name="Outline List 1" w:semiHidden="1" w:unhideWhenUsed="1"/>
@@ -188,8 +189,10 @@
     <w:lsdException w:name="Table Subtle 2" w:semiHidden="1" w:unhideWhenUsed="1"/>
     <w:lsdException w:name="Table Web 1" w:semiHidden="1" w:unhideWhenUsed="1"/>
     <w:lsdException w:name="Table Web 2" w:semiHidden="1" w:unhideWhenUsed="1"/>
+    <w:lsdException w:name="Table Web 3" w:semiHidden="1" w:unhideWhenUsed="1"/>
     <w:lsdException w:name="Balloon Text" w:semiHidden="1" w:unhideWhenUsed="1"/>
     <w:lsdException w:name="Table Grid" w:uiPriority="39"/>
+    <w:lsdException w:name="Table Theme" w:semiHidden="1" w:unhideWhenUsed="1"/>
     <w:lsdException w:name="Placeholder Text" w:semiHidden="1"/>
     <w:lsdException w:name="No Spacing" w:uiPriority="1" w:qFormat="1"/>
     <w:lsdException w:name="Light Shading" w:uiPriority="60"/>

</xml_diff>

<commit_message>
cuarta subida con documento que en teoría se han deshecho cambios
</commit_message>
<xml_diff>
--- a/prueba.docx
+++ b/prueba.docx
@@ -4,10 +4,13 @@
   <w:body>
     <w:p>
       <w:r>
-        <w:t>Prueba de documento JOM</w:t>
+        <w:t>tercera</w:t>
       </w:r>
       <w:bookmarkStart w:id="0" w:name="_GoBack"/>
       <w:bookmarkEnd w:id="0"/>
+      <w:r>
+        <w:t xml:space="preserve"> prueba de documento</w:t>
+      </w:r>
     </w:p>
     <w:sectPr>
       <w:pgSz w:w="11906" w:h="16838"/>
@@ -142,6 +145,7 @@
     <w:lsdException w:name="HTML Sample" w:semiHidden="1" w:unhideWhenUsed="1"/>
     <w:lsdException w:name="HTML Typewriter" w:semiHidden="1" w:unhideWhenUsed="1"/>
     <w:lsdException w:name="HTML Variable" w:semiHidden="1" w:unhideWhenUsed="1"/>
+    <w:lsdException w:name="Normal Table" w:semiHidden="1" w:unhideWhenUsed="1"/>
     <w:lsdException w:name="annotation subject" w:semiHidden="1" w:unhideWhenUsed="1"/>
     <w:lsdException w:name="No List" w:semiHidden="1" w:unhideWhenUsed="1"/>
     <w:lsdException w:name="Outline List 1" w:semiHidden="1" w:unhideWhenUsed="1"/>
@@ -188,8 +192,10 @@
     <w:lsdException w:name="Table Subtle 2" w:semiHidden="1" w:unhideWhenUsed="1"/>
     <w:lsdException w:name="Table Web 1" w:semiHidden="1" w:unhideWhenUsed="1"/>
     <w:lsdException w:name="Table Web 2" w:semiHidden="1" w:unhideWhenUsed="1"/>
+    <w:lsdException w:name="Table Web 3" w:semiHidden="1" w:unhideWhenUsed="1"/>
     <w:lsdException w:name="Balloon Text" w:semiHidden="1" w:unhideWhenUsed="1"/>
     <w:lsdException w:name="Table Grid" w:uiPriority="39"/>
+    <w:lsdException w:name="Table Theme" w:semiHidden="1" w:unhideWhenUsed="1"/>
     <w:lsdException w:name="Placeholder Text" w:semiHidden="1"/>
     <w:lsdException w:name="No Spacing" w:uiPriority="1" w:qFormat="1"/>
     <w:lsdException w:name="Light Shading" w:uiPriority="60"/>

</xml_diff>